<commit_message>
Changed in user guide where to edit sample data as it is now in Crawler class.
</commit_message>
<xml_diff>
--- a/Informatikzentrum Guide Setup.docx
+++ b/Informatikzentrum Guide Setup.docx
@@ -151,13 +151,31 @@
         <w:rPr>
           <w:rFonts w:ascii="American Typewriter" w:hAnsi="American Typewriter" w:cstheme="minorHAnsi"/>
         </w:rPr>
-        <w:t>SearchResultsViewController</w:t>
-      </w:r>
-      <w:r>
-        <w:rPr>
-          <w:rFonts w:cstheme="minorHAnsi"/>
-        </w:rPr>
-        <w:t xml:space="preserve"> class as it has been done with the sample data</w:t>
+        <w:t>Crawler</w:t>
+      </w:r>
+      <w:r>
+        <w:rPr>
+          <w:rFonts w:cstheme="minorHAnsi"/>
+        </w:rPr>
+        <w:t xml:space="preserve"> class</w:t>
+      </w:r>
+      <w:r>
+        <w:rPr>
+          <w:rFonts w:cstheme="minorHAnsi"/>
+        </w:rPr>
+        <w:t xml:space="preserve"> in </w:t>
+      </w:r>
+      <w:r>
+        <w:rPr>
+          <w:rFonts w:ascii="American Typewriter" w:hAnsi="American Typewriter" w:cstheme="minorHAnsi"/>
+        </w:rPr>
+        <w:t>run()</w:t>
+      </w:r>
+      <w:r>
+        <w:rPr>
+          <w:rFonts w:cstheme="minorHAnsi"/>
+        </w:rPr>
+        <w:t xml:space="preserve"> as it has been done with the sample data</w:t>
       </w:r>
     </w:p>
     <w:p>
@@ -195,14 +213,12 @@
         </w:rPr>
         <w:t xml:space="preserve">uncomment the </w:t>
       </w:r>
-      <w:proofErr w:type="spellStart"/>
       <w:r>
         <w:rPr>
           <w:rFonts w:ascii="American Typewriter" w:hAnsi="American Typewriter" w:cstheme="minorHAnsi"/>
         </w:rPr>
         <w:t>touchesBegan</w:t>
       </w:r>
-      <w:proofErr w:type="spellEnd"/>
       <w:r>
         <w:rPr>
           <w:rFonts w:cstheme="minorHAnsi"/>
@@ -255,21 +271,7 @@
         <w:rPr>
           <w:rFonts w:cstheme="minorHAnsi"/>
         </w:rPr>
-        <w:t xml:space="preserve"> touch detected in the </w:t>
-      </w:r>
-      <w:proofErr w:type="spellStart"/>
-      <w:r>
-        <w:rPr>
-          <w:rFonts w:cstheme="minorHAnsi"/>
-        </w:rPr>
-        <w:t>mapView</w:t>
-      </w:r>
-      <w:proofErr w:type="spellEnd"/>
-      <w:r>
-        <w:rPr>
-          <w:rFonts w:cstheme="minorHAnsi"/>
-        </w:rPr>
-        <w:t xml:space="preserve"> </w:t>
+        <w:t xml:space="preserve"> touch detected in the mapView </w:t>
       </w:r>
       <w:r>
         <w:rPr>

</xml_diff>